<commit_message>
Added video link to doc
</commit_message>
<xml_diff>
--- a/PokemonTCGSim/TCG Program Features and Notes.docx
+++ b/PokemonTCGSim/TCG Program Features and Notes.docx
@@ -546,7 +546,6 @@
           <w:sz w:val="28"/>
           <w:szCs w:val="28"/>
         </w:rPr>
-        <w:lastRenderedPageBreak/>
         <w:t>Notes:</w:t>
       </w:r>
     </w:p>
@@ -799,16 +798,7 @@
           <w:sz w:val="24"/>
           <w:szCs w:val="24"/>
         </w:rPr>
-        <w:t xml:space="preserve">The way that I handled drawing cards from the deck is the same way that you showed us in class (picking a random index to draw from the deck instead of drawing from the top of the deck). This works for the purposes of the decks in this program, but for certain </w:t>
-      </w:r>
-      <w:r>
-        <w:rPr>
-          <w:rFonts w:ascii="Times New Roman" w:eastAsiaTheme="minorEastAsia" w:hAnsi="Times New Roman" w:cs="Times New Roman"/>
-          <w:sz w:val="24"/>
-          <w:szCs w:val="24"/>
-        </w:rPr>
-        <w:lastRenderedPageBreak/>
-        <w:t xml:space="preserve">cards in my decks </w:t>
+        <w:t xml:space="preserve">The way that I handled drawing cards from the deck is the same way that you showed us in class (picking a random index to draw from the deck instead of drawing from the top of the deck). This works for the purposes of the decks in this program, but for certain cards in my decks </w:t>
       </w:r>
       <w:r>
         <w:rPr>
@@ -840,7 +830,7 @@
           <w:sz w:val="24"/>
           <w:szCs w:val="24"/>
         </w:rPr>
-        <w:t>namely I</w:t>
+        <w:t xml:space="preserve">namely </w:t>
       </w:r>
       <w:proofErr w:type="spellStart"/>
       <w:r>
@@ -849,7 +839,7 @@
           <w:sz w:val="24"/>
           <w:szCs w:val="24"/>
         </w:rPr>
-        <w:t>ono</w:t>
+        <w:t>Iono</w:t>
       </w:r>
       <w:proofErr w:type="spellEnd"/>
       <w:r>
@@ -1095,6 +1085,130 @@
         </w:rPr>
         <w:t xml:space="preserve"> = in.nextInt();” every single time, but I realized this when I was around halfway done, and didn’t want to spend the time rewriting everything that I had already written. I also wanted to be consistent across my whole program, so I didn’t make a prompt method halfway through and have some parts use it and others not.</w:t>
       </w:r>
+    </w:p>
+    <w:p>
+      <w:pPr>
+        <w:pStyle w:val="ListParagraph"/>
+        <w:rPr>
+          <w:rFonts w:ascii="Times New Roman" w:eastAsiaTheme="minorEastAsia" w:hAnsi="Times New Roman" w:cs="Times New Roman"/>
+          <w:sz w:val="24"/>
+          <w:szCs w:val="24"/>
+        </w:rPr>
+      </w:pPr>
+    </w:p>
+    <w:p>
+      <w:pPr>
+        <w:spacing w:line="360" w:lineRule="auto"/>
+        <w:rPr>
+          <w:rFonts w:ascii="Times New Roman" w:eastAsiaTheme="minorEastAsia" w:hAnsi="Times New Roman" w:cs="Times New Roman"/>
+          <w:sz w:val="24"/>
+          <w:szCs w:val="24"/>
+        </w:rPr>
+      </w:pPr>
+    </w:p>
+    <w:p>
+      <w:pPr>
+        <w:spacing w:line="360" w:lineRule="auto"/>
+        <w:rPr>
+          <w:rFonts w:ascii="Times New Roman" w:eastAsiaTheme="minorEastAsia" w:hAnsi="Times New Roman" w:cs="Times New Roman"/>
+          <w:b/>
+          <w:bCs/>
+          <w:sz w:val="28"/>
+          <w:szCs w:val="28"/>
+        </w:rPr>
+      </w:pPr>
+      <w:r>
+        <w:rPr>
+          <w:rFonts w:ascii="Times New Roman" w:eastAsiaTheme="minorEastAsia" w:hAnsi="Times New Roman" w:cs="Times New Roman"/>
+          <w:b/>
+          <w:bCs/>
+          <w:sz w:val="28"/>
+          <w:szCs w:val="28"/>
+        </w:rPr>
+        <w:t>Output video (trimmed down to 15 min)</w:t>
+      </w:r>
+      <w:r>
+        <w:rPr>
+          <w:rFonts w:ascii="Times New Roman" w:eastAsiaTheme="minorEastAsia" w:hAnsi="Times New Roman" w:cs="Times New Roman"/>
+          <w:b/>
+          <w:bCs/>
+          <w:sz w:val="28"/>
+          <w:szCs w:val="28"/>
+        </w:rPr>
+        <w:t>:</w:t>
+      </w:r>
+    </w:p>
+    <w:p>
+      <w:pPr>
+        <w:pStyle w:val="ListParagraph"/>
+        <w:numPr>
+          <w:ilvl w:val="0"/>
+          <w:numId w:val="7"/>
+        </w:numPr>
+        <w:spacing w:line="360" w:lineRule="auto"/>
+        <w:rPr>
+          <w:rFonts w:ascii="Times New Roman" w:eastAsiaTheme="minorEastAsia" w:hAnsi="Times New Roman" w:cs="Times New Roman"/>
+          <w:sz w:val="24"/>
+          <w:szCs w:val="24"/>
+        </w:rPr>
+      </w:pPr>
+      <w:hyperlink r:id="rId8" w:history="1">
+        <w:r>
+          <w:rPr>
+            <w:rStyle w:val="Hyperlink"/>
+            <w:rFonts w:ascii="Times New Roman" w:eastAsiaTheme="minorEastAsia" w:hAnsi="Times New Roman" w:cs="Times New Roman"/>
+            <w:sz w:val="24"/>
+            <w:szCs w:val="24"/>
+          </w:rPr>
+          <w:t>https://youtu.be/jzUC9L01h4Y</w:t>
+        </w:r>
+      </w:hyperlink>
+      <w:r>
+        <w:rPr>
+          <w:rFonts w:ascii="Times New Roman" w:eastAsiaTheme="minorEastAsia" w:hAnsi="Times New Roman" w:cs="Times New Roman"/>
+          <w:sz w:val="24"/>
+          <w:szCs w:val="24"/>
+        </w:rPr>
+        <w:t xml:space="preserve"> </w:t>
+      </w:r>
+    </w:p>
+    <w:p>
+      <w:pPr>
+        <w:spacing w:line="360" w:lineRule="auto"/>
+        <w:rPr>
+          <w:rFonts w:ascii="Times New Roman" w:eastAsiaTheme="minorEastAsia" w:hAnsi="Times New Roman" w:cs="Times New Roman"/>
+          <w:sz w:val="24"/>
+          <w:szCs w:val="24"/>
+        </w:rPr>
+      </w:pPr>
+    </w:p>
+    <w:p>
+      <w:pPr>
+        <w:spacing w:line="360" w:lineRule="auto"/>
+        <w:rPr>
+          <w:rFonts w:ascii="Times New Roman" w:eastAsiaTheme="minorEastAsia" w:hAnsi="Times New Roman" w:cs="Times New Roman"/>
+          <w:sz w:val="24"/>
+          <w:szCs w:val="24"/>
+        </w:rPr>
+      </w:pPr>
+      <w:r>
+        <w:rPr>
+          <w:rFonts w:ascii="Times New Roman" w:eastAsiaTheme="minorEastAsia" w:hAnsi="Times New Roman" w:cs="Times New Roman"/>
+          <w:sz w:val="24"/>
+          <w:szCs w:val="24"/>
+        </w:rPr>
+        <w:t>One final note: I think I spent around 21-23 hours total programming this over a period of 4 days</w:t>
+      </w:r>
+    </w:p>
+    <w:p>
+      <w:pPr>
+        <w:spacing w:line="360" w:lineRule="auto"/>
+        <w:rPr>
+          <w:rFonts w:ascii="Times New Roman" w:eastAsiaTheme="minorEastAsia" w:hAnsi="Times New Roman" w:cs="Times New Roman"/>
+          <w:sz w:val="24"/>
+          <w:szCs w:val="24"/>
+        </w:rPr>
+      </w:pPr>
     </w:p>
     <w:p>
       <w:pPr>
@@ -1217,6 +1331,232 @@
     </w:lvl>
   </w:abstractNum>
   <w:abstractNum w:abstractNumId="1" w15:restartNumberingAfterBreak="0">
+    <w:nsid w:val="22D802E2"/>
+    <w:multiLevelType w:val="hybridMultilevel"/>
+    <w:tmpl w:val="A7BED2C2"/>
+    <w:lvl w:ilvl="0" w:tplc="04090001">
+      <w:start w:val="1"/>
+      <w:numFmt w:val="bullet"/>
+      <w:lvlText w:val=""/>
+      <w:lvlJc w:val="left"/>
+      <w:pPr>
+        <w:ind w:left="720" w:hanging="360"/>
+      </w:pPr>
+      <w:rPr>
+        <w:rFonts w:ascii="Symbol" w:hAnsi="Symbol" w:hint="default"/>
+      </w:rPr>
+    </w:lvl>
+    <w:lvl w:ilvl="1" w:tplc="04090003" w:tentative="1">
+      <w:start w:val="1"/>
+      <w:numFmt w:val="bullet"/>
+      <w:lvlText w:val="o"/>
+      <w:lvlJc w:val="left"/>
+      <w:pPr>
+        <w:ind w:left="1440" w:hanging="360"/>
+      </w:pPr>
+      <w:rPr>
+        <w:rFonts w:ascii="Courier New" w:hAnsi="Courier New" w:cs="Courier New" w:hint="default"/>
+      </w:rPr>
+    </w:lvl>
+    <w:lvl w:ilvl="2" w:tplc="04090005" w:tentative="1">
+      <w:start w:val="1"/>
+      <w:numFmt w:val="bullet"/>
+      <w:lvlText w:val=""/>
+      <w:lvlJc w:val="left"/>
+      <w:pPr>
+        <w:ind w:left="2160" w:hanging="360"/>
+      </w:pPr>
+      <w:rPr>
+        <w:rFonts w:ascii="Wingdings" w:hAnsi="Wingdings" w:hint="default"/>
+      </w:rPr>
+    </w:lvl>
+    <w:lvl w:ilvl="3" w:tplc="04090001" w:tentative="1">
+      <w:start w:val="1"/>
+      <w:numFmt w:val="bullet"/>
+      <w:lvlText w:val=""/>
+      <w:lvlJc w:val="left"/>
+      <w:pPr>
+        <w:ind w:left="2880" w:hanging="360"/>
+      </w:pPr>
+      <w:rPr>
+        <w:rFonts w:ascii="Symbol" w:hAnsi="Symbol" w:hint="default"/>
+      </w:rPr>
+    </w:lvl>
+    <w:lvl w:ilvl="4" w:tplc="04090003" w:tentative="1">
+      <w:start w:val="1"/>
+      <w:numFmt w:val="bullet"/>
+      <w:lvlText w:val="o"/>
+      <w:lvlJc w:val="left"/>
+      <w:pPr>
+        <w:ind w:left="3600" w:hanging="360"/>
+      </w:pPr>
+      <w:rPr>
+        <w:rFonts w:ascii="Courier New" w:hAnsi="Courier New" w:cs="Courier New" w:hint="default"/>
+      </w:rPr>
+    </w:lvl>
+    <w:lvl w:ilvl="5" w:tplc="04090005" w:tentative="1">
+      <w:start w:val="1"/>
+      <w:numFmt w:val="bullet"/>
+      <w:lvlText w:val=""/>
+      <w:lvlJc w:val="left"/>
+      <w:pPr>
+        <w:ind w:left="4320" w:hanging="360"/>
+      </w:pPr>
+      <w:rPr>
+        <w:rFonts w:ascii="Wingdings" w:hAnsi="Wingdings" w:hint="default"/>
+      </w:rPr>
+    </w:lvl>
+    <w:lvl w:ilvl="6" w:tplc="04090001" w:tentative="1">
+      <w:start w:val="1"/>
+      <w:numFmt w:val="bullet"/>
+      <w:lvlText w:val=""/>
+      <w:lvlJc w:val="left"/>
+      <w:pPr>
+        <w:ind w:left="5040" w:hanging="360"/>
+      </w:pPr>
+      <w:rPr>
+        <w:rFonts w:ascii="Symbol" w:hAnsi="Symbol" w:hint="default"/>
+      </w:rPr>
+    </w:lvl>
+    <w:lvl w:ilvl="7" w:tplc="04090003" w:tentative="1">
+      <w:start w:val="1"/>
+      <w:numFmt w:val="bullet"/>
+      <w:lvlText w:val="o"/>
+      <w:lvlJc w:val="left"/>
+      <w:pPr>
+        <w:ind w:left="5760" w:hanging="360"/>
+      </w:pPr>
+      <w:rPr>
+        <w:rFonts w:ascii="Courier New" w:hAnsi="Courier New" w:cs="Courier New" w:hint="default"/>
+      </w:rPr>
+    </w:lvl>
+    <w:lvl w:ilvl="8" w:tplc="04090005" w:tentative="1">
+      <w:start w:val="1"/>
+      <w:numFmt w:val="bullet"/>
+      <w:lvlText w:val=""/>
+      <w:lvlJc w:val="left"/>
+      <w:pPr>
+        <w:ind w:left="6480" w:hanging="360"/>
+      </w:pPr>
+      <w:rPr>
+        <w:rFonts w:ascii="Wingdings" w:hAnsi="Wingdings" w:hint="default"/>
+      </w:rPr>
+    </w:lvl>
+  </w:abstractNum>
+  <w:abstractNum w:abstractNumId="2" w15:restartNumberingAfterBreak="0">
+    <w:nsid w:val="49285238"/>
+    <w:multiLevelType w:val="hybridMultilevel"/>
+    <w:tmpl w:val="E9FE65A8"/>
+    <w:lvl w:ilvl="0" w:tplc="04090001">
+      <w:start w:val="1"/>
+      <w:numFmt w:val="bullet"/>
+      <w:lvlText w:val=""/>
+      <w:lvlJc w:val="left"/>
+      <w:pPr>
+        <w:ind w:left="1440" w:hanging="360"/>
+      </w:pPr>
+      <w:rPr>
+        <w:rFonts w:ascii="Symbol" w:hAnsi="Symbol" w:hint="default"/>
+      </w:rPr>
+    </w:lvl>
+    <w:lvl w:ilvl="1" w:tplc="04090003" w:tentative="1">
+      <w:start w:val="1"/>
+      <w:numFmt w:val="bullet"/>
+      <w:lvlText w:val="o"/>
+      <w:lvlJc w:val="left"/>
+      <w:pPr>
+        <w:ind w:left="2160" w:hanging="360"/>
+      </w:pPr>
+      <w:rPr>
+        <w:rFonts w:ascii="Courier New" w:hAnsi="Courier New" w:cs="Courier New" w:hint="default"/>
+      </w:rPr>
+    </w:lvl>
+    <w:lvl w:ilvl="2" w:tplc="04090005" w:tentative="1">
+      <w:start w:val="1"/>
+      <w:numFmt w:val="bullet"/>
+      <w:lvlText w:val=""/>
+      <w:lvlJc w:val="left"/>
+      <w:pPr>
+        <w:ind w:left="2880" w:hanging="360"/>
+      </w:pPr>
+      <w:rPr>
+        <w:rFonts w:ascii="Wingdings" w:hAnsi="Wingdings" w:hint="default"/>
+      </w:rPr>
+    </w:lvl>
+    <w:lvl w:ilvl="3" w:tplc="04090001" w:tentative="1">
+      <w:start w:val="1"/>
+      <w:numFmt w:val="bullet"/>
+      <w:lvlText w:val=""/>
+      <w:lvlJc w:val="left"/>
+      <w:pPr>
+        <w:ind w:left="3600" w:hanging="360"/>
+      </w:pPr>
+      <w:rPr>
+        <w:rFonts w:ascii="Symbol" w:hAnsi="Symbol" w:hint="default"/>
+      </w:rPr>
+    </w:lvl>
+    <w:lvl w:ilvl="4" w:tplc="04090003" w:tentative="1">
+      <w:start w:val="1"/>
+      <w:numFmt w:val="bullet"/>
+      <w:lvlText w:val="o"/>
+      <w:lvlJc w:val="left"/>
+      <w:pPr>
+        <w:ind w:left="4320" w:hanging="360"/>
+      </w:pPr>
+      <w:rPr>
+        <w:rFonts w:ascii="Courier New" w:hAnsi="Courier New" w:cs="Courier New" w:hint="default"/>
+      </w:rPr>
+    </w:lvl>
+    <w:lvl w:ilvl="5" w:tplc="04090005" w:tentative="1">
+      <w:start w:val="1"/>
+      <w:numFmt w:val="bullet"/>
+      <w:lvlText w:val=""/>
+      <w:lvlJc w:val="left"/>
+      <w:pPr>
+        <w:ind w:left="5040" w:hanging="360"/>
+      </w:pPr>
+      <w:rPr>
+        <w:rFonts w:ascii="Wingdings" w:hAnsi="Wingdings" w:hint="default"/>
+      </w:rPr>
+    </w:lvl>
+    <w:lvl w:ilvl="6" w:tplc="04090001" w:tentative="1">
+      <w:start w:val="1"/>
+      <w:numFmt w:val="bullet"/>
+      <w:lvlText w:val=""/>
+      <w:lvlJc w:val="left"/>
+      <w:pPr>
+        <w:ind w:left="5760" w:hanging="360"/>
+      </w:pPr>
+      <w:rPr>
+        <w:rFonts w:ascii="Symbol" w:hAnsi="Symbol" w:hint="default"/>
+      </w:rPr>
+    </w:lvl>
+    <w:lvl w:ilvl="7" w:tplc="04090003" w:tentative="1">
+      <w:start w:val="1"/>
+      <w:numFmt w:val="bullet"/>
+      <w:lvlText w:val="o"/>
+      <w:lvlJc w:val="left"/>
+      <w:pPr>
+        <w:ind w:left="6480" w:hanging="360"/>
+      </w:pPr>
+      <w:rPr>
+        <w:rFonts w:ascii="Courier New" w:hAnsi="Courier New" w:cs="Courier New" w:hint="default"/>
+      </w:rPr>
+    </w:lvl>
+    <w:lvl w:ilvl="8" w:tplc="04090005" w:tentative="1">
+      <w:start w:val="1"/>
+      <w:numFmt w:val="bullet"/>
+      <w:lvlText w:val=""/>
+      <w:lvlJc w:val="left"/>
+      <w:pPr>
+        <w:ind w:left="7200" w:hanging="360"/>
+      </w:pPr>
+      <w:rPr>
+        <w:rFonts w:ascii="Wingdings" w:hAnsi="Wingdings" w:hint="default"/>
+      </w:rPr>
+    </w:lvl>
+  </w:abstractNum>
+  <w:abstractNum w:abstractNumId="3" w15:restartNumberingAfterBreak="0">
     <w:nsid w:val="51602498"/>
     <w:multiLevelType w:val="hybridMultilevel"/>
     <w:tmpl w:val="3C84E1F0"/>
@@ -1308,7 +1648,7 @@
       </w:pPr>
     </w:lvl>
   </w:abstractNum>
-  <w:abstractNum w:abstractNumId="2" w15:restartNumberingAfterBreak="0">
+  <w:abstractNum w:abstractNumId="4" w15:restartNumberingAfterBreak="0">
     <w:nsid w:val="63631B54"/>
     <w:multiLevelType w:val="hybridMultilevel"/>
     <w:tmpl w:val="145C90AE"/>
@@ -1394,7 +1734,120 @@
       </w:pPr>
     </w:lvl>
   </w:abstractNum>
-  <w:abstractNum w:abstractNumId="3" w15:restartNumberingAfterBreak="0">
+  <w:abstractNum w:abstractNumId="5" w15:restartNumberingAfterBreak="0">
+    <w:nsid w:val="65095B79"/>
+    <w:multiLevelType w:val="hybridMultilevel"/>
+    <w:tmpl w:val="1598B678"/>
+    <w:lvl w:ilvl="0" w:tplc="04090001">
+      <w:start w:val="1"/>
+      <w:numFmt w:val="bullet"/>
+      <w:lvlText w:val=""/>
+      <w:lvlJc w:val="left"/>
+      <w:pPr>
+        <w:ind w:left="720" w:hanging="360"/>
+      </w:pPr>
+      <w:rPr>
+        <w:rFonts w:ascii="Symbol" w:hAnsi="Symbol" w:hint="default"/>
+      </w:rPr>
+    </w:lvl>
+    <w:lvl w:ilvl="1" w:tplc="04090003" w:tentative="1">
+      <w:start w:val="1"/>
+      <w:numFmt w:val="bullet"/>
+      <w:lvlText w:val="o"/>
+      <w:lvlJc w:val="left"/>
+      <w:pPr>
+        <w:ind w:left="1440" w:hanging="360"/>
+      </w:pPr>
+      <w:rPr>
+        <w:rFonts w:ascii="Courier New" w:hAnsi="Courier New" w:cs="Courier New" w:hint="default"/>
+      </w:rPr>
+    </w:lvl>
+    <w:lvl w:ilvl="2" w:tplc="04090005" w:tentative="1">
+      <w:start w:val="1"/>
+      <w:numFmt w:val="bullet"/>
+      <w:lvlText w:val=""/>
+      <w:lvlJc w:val="left"/>
+      <w:pPr>
+        <w:ind w:left="2160" w:hanging="360"/>
+      </w:pPr>
+      <w:rPr>
+        <w:rFonts w:ascii="Wingdings" w:hAnsi="Wingdings" w:hint="default"/>
+      </w:rPr>
+    </w:lvl>
+    <w:lvl w:ilvl="3" w:tplc="04090001" w:tentative="1">
+      <w:start w:val="1"/>
+      <w:numFmt w:val="bullet"/>
+      <w:lvlText w:val=""/>
+      <w:lvlJc w:val="left"/>
+      <w:pPr>
+        <w:ind w:left="2880" w:hanging="360"/>
+      </w:pPr>
+      <w:rPr>
+        <w:rFonts w:ascii="Symbol" w:hAnsi="Symbol" w:hint="default"/>
+      </w:rPr>
+    </w:lvl>
+    <w:lvl w:ilvl="4" w:tplc="04090003" w:tentative="1">
+      <w:start w:val="1"/>
+      <w:numFmt w:val="bullet"/>
+      <w:lvlText w:val="o"/>
+      <w:lvlJc w:val="left"/>
+      <w:pPr>
+        <w:ind w:left="3600" w:hanging="360"/>
+      </w:pPr>
+      <w:rPr>
+        <w:rFonts w:ascii="Courier New" w:hAnsi="Courier New" w:cs="Courier New" w:hint="default"/>
+      </w:rPr>
+    </w:lvl>
+    <w:lvl w:ilvl="5" w:tplc="04090005" w:tentative="1">
+      <w:start w:val="1"/>
+      <w:numFmt w:val="bullet"/>
+      <w:lvlText w:val=""/>
+      <w:lvlJc w:val="left"/>
+      <w:pPr>
+        <w:ind w:left="4320" w:hanging="360"/>
+      </w:pPr>
+      <w:rPr>
+        <w:rFonts w:ascii="Wingdings" w:hAnsi="Wingdings" w:hint="default"/>
+      </w:rPr>
+    </w:lvl>
+    <w:lvl w:ilvl="6" w:tplc="04090001" w:tentative="1">
+      <w:start w:val="1"/>
+      <w:numFmt w:val="bullet"/>
+      <w:lvlText w:val=""/>
+      <w:lvlJc w:val="left"/>
+      <w:pPr>
+        <w:ind w:left="5040" w:hanging="360"/>
+      </w:pPr>
+      <w:rPr>
+        <w:rFonts w:ascii="Symbol" w:hAnsi="Symbol" w:hint="default"/>
+      </w:rPr>
+    </w:lvl>
+    <w:lvl w:ilvl="7" w:tplc="04090003" w:tentative="1">
+      <w:start w:val="1"/>
+      <w:numFmt w:val="bullet"/>
+      <w:lvlText w:val="o"/>
+      <w:lvlJc w:val="left"/>
+      <w:pPr>
+        <w:ind w:left="5760" w:hanging="360"/>
+      </w:pPr>
+      <w:rPr>
+        <w:rFonts w:ascii="Courier New" w:hAnsi="Courier New" w:cs="Courier New" w:hint="default"/>
+      </w:rPr>
+    </w:lvl>
+    <w:lvl w:ilvl="8" w:tplc="04090005" w:tentative="1">
+      <w:start w:val="1"/>
+      <w:numFmt w:val="bullet"/>
+      <w:lvlText w:val=""/>
+      <w:lvlJc w:val="left"/>
+      <w:pPr>
+        <w:ind w:left="6480" w:hanging="360"/>
+      </w:pPr>
+      <w:rPr>
+        <w:rFonts w:ascii="Wingdings" w:hAnsi="Wingdings" w:hint="default"/>
+      </w:rPr>
+    </w:lvl>
+  </w:abstractNum>
+  <w:abstractNum w:abstractNumId="6" w15:restartNumberingAfterBreak="0">
     <w:nsid w:val="7C604787"/>
     <w:multiLevelType w:val="hybridMultilevel"/>
     <w:tmpl w:val="B8BC8720"/>
@@ -1511,13 +1964,22 @@
     <w:abstractNumId w:val="0"/>
   </w:num>
   <w:num w:numId="2" w16cid:durableId="1751807325">
+    <w:abstractNumId w:val="3"/>
+  </w:num>
+  <w:num w:numId="3" w16cid:durableId="1132094980">
+    <w:abstractNumId w:val="4"/>
+  </w:num>
+  <w:num w:numId="4" w16cid:durableId="1478953119">
+    <w:abstractNumId w:val="6"/>
+  </w:num>
+  <w:num w:numId="5" w16cid:durableId="1892034653">
     <w:abstractNumId w:val="1"/>
   </w:num>
-  <w:num w:numId="3" w16cid:durableId="1132094980">
+  <w:num w:numId="6" w16cid:durableId="264507084">
     <w:abstractNumId w:val="2"/>
   </w:num>
-  <w:num w:numId="4" w16cid:durableId="1478953119">
-    <w:abstractNumId w:val="3"/>
+  <w:num w:numId="7" w16cid:durableId="75710043">
+    <w:abstractNumId w:val="5"/>
   </w:num>
 </w:numbering>
 </file>
@@ -1922,7 +2384,7 @@
   <w:style w:type="paragraph" w:default="1" w:styleId="Normal">
     <w:name w:val="Normal"/>
     <w:qFormat/>
-    <w:rsid w:val="00771FF4"/>
+    <w:rsid w:val="0059680D"/>
     <w:pPr>
       <w:spacing w:line="256" w:lineRule="auto"/>
     </w:pPr>

</xml_diff>